<commit_message>
managerial classes calculated, sensitivity-specificity-PPV-NPV calculations made
</commit_message>
<xml_diff>
--- a/McDonald2019ARPA.docx
+++ b/McDonald2019ARPA.docx
@@ -103,8 +103,6 @@
       <w:r>
         <w:t xml:space="preserve"> for steroidogenic factor 1 (SF-1), Pit-1, anterior pituitary hormones, cytokeratin CAM5.2, alpha subunit of human chorionic gonadotropin and found that a screening panel comprised of SF-1, Pit-1 and adrenocorticotropic hormone successfully classified the majority of cases and reduced the overall number of stains performed. </w:t>
       </w:r>
-      <w:bookmarkStart w:id="0" w:name="_GoBack"/>
-      <w:bookmarkEnd w:id="0"/>
     </w:p>
     <w:p>
       <w:pPr>
@@ -240,7 +238,78 @@
         <w:spacing w:line="480" w:lineRule="auto"/>
       </w:pPr>
       <w:r>
-        <w:t xml:space="preserve">We previously validated an algorithm for IHC characterization of pituitary adenoma that used stains for the major anterior pituitary hormones as well as IHC stains for CAM5.2, SF-1 and Pit-1[7]. Cases were drawn from Allina Health Laboratory and University of Pennsylvania files. Diagnoses were checked against available serologic and clinical information in order to render a gold standard diagnosis, as previously </w:t>
+        <w:t>Pituitary neuroendocrine tumors are uncommon</w:t>
+      </w:r>
+      <w:r>
+        <w:t xml:space="preserve"> </w:t>
+      </w:r>
+      <w:r>
+        <w:t xml:space="preserve">neoplasms of the </w:t>
+      </w:r>
+      <w:r>
+        <w:t xml:space="preserve">anterior </w:t>
+      </w:r>
+      <w:r>
+        <w:t xml:space="preserve">pituitary gland. Their phenotype usually emulates the developmental program of the anterior pituitary, which can be organized into three families, each </w:t>
+      </w:r>
+      <w:r>
+        <w:t>mediated by</w:t>
+      </w:r>
+      <w:r>
+        <w:t xml:space="preserve"> a principle transcription factor: gonadotrophs with </w:t>
+      </w:r>
+      <w:r>
+        <w:t>steroidogenic factor 1 (SF-1)</w:t>
+      </w:r>
+      <w:r>
+        <w:t xml:space="preserve">, corticotrophs with </w:t>
+      </w:r>
+      <w:r>
+        <w:t xml:space="preserve">T-box transcription factor (Tpit), and the diverse acidophil family including prolactin, growth hormone, and thyroid-stimulating hormone (TSH) with Pit-1. </w:t>
+      </w:r>
+    </w:p>
+    <w:p>
+      <w:pPr>
+        <w:spacing w:line="480" w:lineRule="auto"/>
+      </w:pPr>
+      <w:r>
+        <w:t xml:space="preserve">We previously validated an algorithm for </w:t>
+      </w:r>
+      <w:r>
+        <w:t>immunohistochemical (</w:t>
+      </w:r>
+      <w:r>
+        <w:t>IHC</w:t>
+      </w:r>
+      <w:r>
+        <w:t>)</w:t>
+      </w:r>
+      <w:r>
+        <w:t xml:space="preserve"> characterization of pituitary adenoma that used stains for the major anterior pituitary hormones as well as IHC stains for CAM5.2, SF-1 and Pit-1[7]. </w:t>
+      </w:r>
+      <w:r>
+        <w:t xml:space="preserve">At that time, reliable reagents for use in formalin-fixed, paraffin-embedded (FFPE) material were not available for Tpit. In this work, we explore the impact </w:t>
+      </w:r>
+      <w:r>
+        <w:t xml:space="preserve">on our algorithm </w:t>
+      </w:r>
+      <w:bookmarkStart w:id="0" w:name="_GoBack"/>
+      <w:bookmarkEnd w:id="0"/>
+      <w:r>
+        <w:t xml:space="preserve">of a monoclonal antibody to Tpit that is suitable for use in FFPE. </w:t>
+      </w:r>
+    </w:p>
+    <w:p>
+      <w:pPr>
+        <w:spacing w:line="480" w:lineRule="auto"/>
+      </w:pPr>
+    </w:p>
+    <w:p>
+      <w:pPr>
+        <w:spacing w:line="480" w:lineRule="auto"/>
+      </w:pPr>
+      <w:r>
+        <w:t xml:space="preserve">Cases were drawn from Allina Health Laboratory and University of Pennsylvania files. Diagnoses were checked against available serologic and clinical information in order to render a gold standard diagnosis, as previously </w:t>
       </w:r>
       <w:proofErr w:type="gramStart"/>
       <w:r>
@@ -1497,7 +1566,7 @@
 </file>
 
 <file path=customXml/itemProps1.xml><?xml version="1.0" encoding="utf-8"?>
-<ds:datastoreItem xmlns:ds="http://schemas.openxmlformats.org/officeDocument/2006/customXml" ds:itemID="{5557EE9F-3B1D-3947-A89F-72E73BEF8E8C}">
+<ds:datastoreItem xmlns:ds="http://schemas.openxmlformats.org/officeDocument/2006/customXml" ds:itemID="{B1D256F5-5DBC-3645-BEA3-DC9283AA06C2}">
   <ds:schemaRefs>
     <ds:schemaRef ds:uri="http://schemas.openxmlformats.org/officeDocument/2006/bibliography"/>
   </ds:schemaRefs>

</xml_diff>